<commit_message>
Add draft for Experiment 1
</commit_message>
<xml_diff>
--- a/chapter_boundaryVR.docx
+++ b/chapter_boundaryVR.docx
@@ -169,61 +169,616 @@
       <w:pPr>
         <w:pStyle w:val="Heading2"/>
       </w:pPr>
-      <w:bookmarkStart w:id="22" w:name="batch-1"/>
+      <w:bookmarkStart w:id="22" w:name="method"/>
+      <w:r>
+        <w:t xml:space="preserve">Method</w:t>
+      </w:r>
+      <w:bookmarkEnd w:id="22"/>
+    </w:p>
+    <w:p>
+      <w:pPr>
+        <w:pStyle w:val="Heading3"/>
+      </w:pPr>
+      <w:bookmarkStart w:id="23" w:name="participant-pool"/>
+      <w:r>
+        <w:t xml:space="preserve">Participant pool</w:t>
+      </w:r>
+      <w:bookmarkEnd w:id="23"/>
+    </w:p>
+    <w:p>
+      <w:pPr>
+        <w:pStyle w:val="FirstParagraph"/>
+      </w:pPr>
+      <w:r>
+        <w:t xml:space="preserve">In all experiments, we recruited participants from the website</w:t>
+      </w:r>
+      <w:r>
+        <w:t xml:space="preserve"> </w:t>
+      </w:r>
+      <w:hyperlink r:id="rId24">
+        <w:r>
+          <w:rPr>
+            <w:rStyle w:val="Hyperlink"/>
+          </w:rPr>
+          <w:t xml:space="preserve">https://www.prolific.co/</w:t>
+        </w:r>
+      </w:hyperlink>
+      <w:r>
+        <w:t xml:space="preserve">.</w:t>
+      </w:r>
+    </w:p>
+    <w:p>
+      <w:pPr>
+        <w:pStyle w:val="Heading3"/>
+      </w:pPr>
+      <w:bookmarkStart w:id="25" w:name="procedure"/>
+      <w:r>
+        <w:t xml:space="preserve">Procedure</w:t>
+      </w:r>
+      <w:bookmarkEnd w:id="25"/>
+    </w:p>
+    <w:p>
+      <w:pPr>
+        <w:pStyle w:val="FirstParagraph"/>
+      </w:pPr>
+      <w:r>
+        <w:t xml:space="preserve">Participants first saw a video of another camera navigating through a series of rooms. Note that Horner et al. (2016), participants navigated through the virtual environment themselves. After watching the video, participants completed a memory task (see below for details).</w:t>
+      </w:r>
+    </w:p>
+    <w:p>
+      <w:pPr>
+        <w:pStyle w:val="Heading3"/>
+      </w:pPr>
+      <w:bookmarkStart w:id="26" w:name="virtual-environment-and-stimuli"/>
+      <w:r>
+        <w:t xml:space="preserve">Virtual environment and stimuli</w:t>
+      </w:r>
+      <w:bookmarkEnd w:id="26"/>
+    </w:p>
+    <w:p>
+      <w:pPr>
+        <w:pStyle w:val="FirstParagraph"/>
+      </w:pPr>
+      <w:r>
+        <w:t xml:space="preserve">The rooms were build with SketchUp (</w:t>
+      </w:r>
+      <w:hyperlink r:id="rId27">
+        <w:r>
+          <w:rPr>
+            <w:rStyle w:val="Hyperlink"/>
+          </w:rPr>
+          <w:t xml:space="preserve">https://www.sketchup.com</w:t>
+        </w:r>
+      </w:hyperlink>
+      <w:r>
+        <w:t xml:space="preserve">) and then imported into unity3d (</w:t>
+      </w:r>
+      <w:hyperlink r:id="rId28">
+        <w:r>
+          <w:rPr>
+            <w:rStyle w:val="Hyperlink"/>
+          </w:rPr>
+          <w:t xml:space="preserve">https://unity.com/</w:t>
+        </w:r>
+      </w:hyperlink>
+      <w:r>
+        <w:t xml:space="preserve">). 88 everyday objects were downloaded (e.g. guitar, toys, household items etc.) from archive3d (</w:t>
+      </w:r>
+      <w:hyperlink r:id="rId29">
+        <w:r>
+          <w:rPr>
+            <w:rStyle w:val="Hyperlink"/>
+          </w:rPr>
+          <w:t xml:space="preserve">https://archive3d.net/</w:t>
+        </w:r>
+      </w:hyperlink>
+      <w:r>
+        <w:t xml:space="preserve">) and edited them either in blender (</w:t>
+      </w:r>
+      <w:hyperlink r:id="rId30">
+        <w:r>
+          <w:rPr>
+            <w:rStyle w:val="Hyperlink"/>
+          </w:rPr>
+          <w:t xml:space="preserve">https://www.blender.org/</w:t>
+        </w:r>
+      </w:hyperlink>
+      <w:r>
+        <w:t xml:space="preserve">) or in unity3d itself. I tried to find as many 3D versions of objects as possible that were also used in Horner et al. (2016). The object sizes were kept to be scaled realistically to the other feature of the environment.</w:t>
+      </w:r>
+    </w:p>
+    <w:p>
+      <w:pPr>
+        <w:pStyle w:val="BodyText"/>
+      </w:pPr>
+      <w:r>
+        <w:t xml:space="preserve">In contrast to Horner et al., the layouts of all rooms of the same type were always identical including the positions of the tables differing only in wall colour and floor material (wood or carpet textures).</w:t>
+      </w:r>
+    </w:p>
+    <w:p>
+      <w:pPr>
+        <w:pStyle w:val="BodyText"/>
+      </w:pPr>
+      <w:r>
+        <w:t xml:space="preserve">In Experiment 1, M-room and O-room alternated so that each participant saw the both types of rooms. Four videos were created where the order of the objects presented was always the same (i.e. the pencils were always presented as the first object).</w:t>
+      </w:r>
+    </w:p>
+    <w:p>
+      <w:pPr>
+        <w:pStyle w:val="BodyText"/>
+      </w:pPr>
+      <w:r>
+        <w:t xml:space="preserve">Video 1 and 2 two objects were presented in the first room. The first object-object sequence was hence within-boundaries. Video 3 and 4 showed only one object in the first room. The next object was therefore presented across a spatial boundary (i.e. door). The first room in video 1 and 3 was M-shaped, while the first room in video 2 and 4 was an open plane room. The reason for this was to create four counter-balancing conditions that control for the sequences of the boundary conditions (within vs. across) and which room began the series.</w:t>
+      </w:r>
+    </w:p>
+    <w:p>
+      <w:pPr>
+        <w:pStyle w:val="BodyText"/>
+      </w:pPr>
+      <w:r>
+        <w:t xml:space="preserve">Like the order of the objects, the wall colours and floor materials of the rooms were constant across the videos. The only exception to this rule was that video 3 and 4 featured 45 rooms to presented all objects. The number of wall colours (blue, brown, green, grey, orange, pink, purple, red, turquoise and yellow) and floor materials (5 different carpets and 5 different wood floors) allowed us to construct 45 unique rooms.</w:t>
+      </w:r>
+    </w:p>
+    <w:p>
+      <w:pPr>
+        <w:pStyle w:val="BodyText"/>
+      </w:pPr>
+      <w:r>
+        <w:t xml:space="preserve">Both types of rooms contained three tables, however only two were used in the experiments discussed here. The first table in the room as added for future version of the experiment that I never ran. All of tables had a cardboard box placed on top of it. If the camera approached two of the tables (see labels 1 and 2 in figure above), the cardboard boxes disappeared.</w:t>
+      </w:r>
+    </w:p>
+    <w:p>
+      <w:pPr>
+        <w:pStyle w:val="BodyText"/>
+      </w:pPr>
+      <w:r>
+        <w:t xml:space="preserve">While watching the video, participants in this tasks were required to judge whether an object was smaller or bigger than a reference as soon as the object appeared. In this and all subsequent versions of the Experiment the object was visible for 3 seconds. After the 3 seconds, the object disappeared and the cardboard box that was covering the object re-appeared. This controlled the time during which the object could be seen by the participant.</w:t>
+      </w:r>
+    </w:p>
+    <w:p>
+      <w:pPr>
+        <w:pStyle w:val="Heading3"/>
+      </w:pPr>
+      <w:bookmarkStart w:id="31" w:name="batch-1"/>
       <w:r>
         <w:t xml:space="preserve">Batch 1</w:t>
       </w:r>
-      <w:bookmarkEnd w:id="22"/>
+      <w:bookmarkEnd w:id="31"/>
+    </w:p>
+    <w:p>
+      <w:pPr>
+        <w:pStyle w:val="Heading4"/>
+      </w:pPr>
+      <w:bookmarkStart w:id="32" w:name="description-of-memory-task"/>
+      <w:r>
+        <w:t xml:space="preserve">Description of memory task</w:t>
+      </w:r>
+      <w:bookmarkEnd w:id="32"/>
+    </w:p>
+    <w:p>
+      <w:pPr>
+        <w:pStyle w:val="FirstParagraph"/>
+      </w:pPr>
+      <w:r>
+        <w:t xml:space="preserve">To asses the boundary effect, I showed participants a cue object with three images under it one of which was the target object and the other two were foils. The question the participants had to answer was</w:t>
+      </w:r>
+      <w:r>
+        <w:t xml:space="preserve"> </w:t>
+      </w:r>
+      <w:r>
+        <w:t xml:space="preserve">“</w:t>
+      </w:r>
+      <w:r>
+        <w:t xml:space="preserve">What came before this object?</w:t>
+      </w:r>
+      <w:r>
+        <w:t xml:space="preserve">”</w:t>
+      </w:r>
+      <w:r>
+        <w:t xml:space="preserve">.</w:t>
+      </w:r>
+    </w:p>
+    <w:p>
+      <w:pPr>
+        <w:pStyle w:val="BodyText"/>
+      </w:pPr>
+      <w:r>
+        <w:t xml:space="preserve">The foils were +/- 4 positions away from the target object (see Figure). This was done to implement tighter control of the foils than it was done in Horner et al. (2016). This ensured that the two foils were always from the same room type and on the same table as the target.</w:t>
+      </w:r>
+    </w:p>
+    <w:p>
+      <w:pPr>
+        <w:pStyle w:val="BodyText"/>
+      </w:pPr>
+      <w:r>
+        <w:t xml:space="preserve">An in-lab pilot experiment has shown that participants could not identify the exact room a particular objects was in based on as still image that showed wall colour and floor texture. This memory question was therefore not used again. However, I asked participants to choose the but room type and table type in a 2AFC task.</w:t>
+      </w:r>
+    </w:p>
+    <w:p>
+      <w:pPr>
+        <w:pStyle w:val="Heading4"/>
+      </w:pPr>
+      <w:bookmarkStart w:id="33" w:name="sample"/>
+      <w:r>
+        <w:t xml:space="preserve">Sample</w:t>
+      </w:r>
+      <w:bookmarkEnd w:id="33"/>
+    </w:p>
+    <w:p>
+      <w:pPr>
+        <w:pStyle w:val="FirstParagraph"/>
+      </w:pPr>
+      <w:r>
+        <w:t xml:space="preserve">In this batch, I collected data of 10 participants.</w:t>
+      </w:r>
+    </w:p>
+    <w:p>
+      <w:pPr>
+        <w:pStyle w:val="Heading4"/>
+      </w:pPr>
+      <w:bookmarkStart w:id="34" w:name="statistical-analysis"/>
+      <w:r>
+        <w:t xml:space="preserve">Statistical analysis</w:t>
+      </w:r>
+      <w:bookmarkEnd w:id="34"/>
+    </w:p>
+    <w:p>
+      <w:pPr>
+        <w:pStyle w:val="Heading4"/>
+      </w:pPr>
+      <w:bookmarkStart w:id="35" w:name="results"/>
+      <w:r>
+        <w:t xml:space="preserve">Results</w:t>
+      </w:r>
+      <w:bookmarkEnd w:id="35"/>
+    </w:p>
+    <w:p>
+      <w:pPr>
+        <w:pStyle w:val="FirstParagraph"/>
+      </w:pPr>
+      <w:r>
+        <w:drawing>
+          <wp:inline>
+            <wp:extent cx="4620126" cy="3696101"/>
+            <wp:effectExtent b="0" l="0" r="0" t="0"/>
+            <wp:docPr descr="" title="" id="1" name="Picture"/>
+            <a:graphic>
+              <a:graphicData uri="http://schemas.openxmlformats.org/drawingml/2006/picture">
+                <pic:pic>
+                  <pic:nvPicPr>
+                    <pic:cNvPr descr="chapter_boundaryVR_files/figure-docx/exp1_batch1_loadData-1.png" id="0" name="Picture"/>
+                    <pic:cNvPicPr>
+                      <a:picLocks noChangeArrowheads="1" noChangeAspect="1"/>
+                    </pic:cNvPicPr>
+                  </pic:nvPicPr>
+                  <pic:blipFill>
+                    <a:blip r:embed="rId36"/>
+                    <a:stretch>
+                      <a:fillRect/>
+                    </a:stretch>
+                  </pic:blipFill>
+                  <pic:spPr bwMode="auto">
+                    <a:xfrm>
+                      <a:off x="0" y="0"/>
+                      <a:ext cx="4620126" cy="3696101"/>
+                    </a:xfrm>
+                    <a:prstGeom prst="rect">
+                      <a:avLst/>
+                    </a:prstGeom>
+                    <a:noFill/>
+                    <a:ln w="9525">
+                      <a:noFill/>
+                      <a:headEnd/>
+                      <a:tailEnd/>
+                    </a:ln>
+                  </pic:spPr>
+                </pic:pic>
+              </a:graphicData>
+            </a:graphic>
+          </wp:inline>
+        </w:drawing>
+      </w:r>
+    </w:p>
+    <w:p>
+      <w:pPr>
+        <w:pStyle w:val="BodyText"/>
+      </w:pPr>
+      <w:r>
+        <w:t xml:space="preserve">There is considerable evidence that memory performance was not above chance (</w:t>
+      </w:r>
+      <m:oMath>
+        <m:r>
+          <m:t>B</m:t>
+        </m:r>
+        <m:sSub>
+          <m:e>
+            <m:r>
+              <m:t>F</m:t>
+            </m:r>
+          </m:e>
+          <m:sub>
+            <m:r>
+              <m:t>01</m:t>
+            </m:r>
+          </m:sub>
+        </m:sSub>
+      </m:oMath>
+      <w:r>
+        <w:t xml:space="preserve"> </w:t>
+      </w:r>
+      <w:r>
+        <w:t xml:space="preserve">= 6.75) for the temporal memory question. Furthermore, I did not find a boundary effect for M-rooms (across vs. within) for accuracy,</w:t>
+      </w:r>
+      <w:r>
+        <w:t xml:space="preserve"> </w:t>
+      </w:r>
+      <m:oMath>
+        <m:r>
+          <m:t>B</m:t>
+        </m:r>
+        <m:sSub>
+          <m:e>
+            <m:r>
+              <m:t>F</m:t>
+            </m:r>
+          </m:e>
+          <m:sub>
+            <m:r>
+              <m:t>01</m:t>
+            </m:r>
+          </m:sub>
+        </m:sSub>
+      </m:oMath>
+      <w:r>
+        <w:t xml:space="preserve"> </w:t>
+      </w:r>
+      <w:r>
+        <w:t xml:space="preserve">= 3.11, and for RT,</w:t>
+      </w:r>
+      <w:r>
+        <w:t xml:space="preserve"> </w:t>
+      </w:r>
+      <m:oMath>
+        <m:r>
+          <m:t>B</m:t>
+        </m:r>
+        <m:sSub>
+          <m:e>
+            <m:r>
+              <m:t>F</m:t>
+            </m:r>
+          </m:e>
+          <m:sub>
+            <m:r>
+              <m:t>01</m:t>
+            </m:r>
+          </m:sub>
+        </m:sSub>
+      </m:oMath>
+      <w:r>
+        <w:t xml:space="preserve"> </w:t>
+      </w:r>
+      <w:r>
+        <w:t xml:space="preserve">= 4.06, but I did not find an effect for O-rooms for accuracy,</w:t>
+      </w:r>
+      <w:r>
+        <w:t xml:space="preserve"> </w:t>
+      </w:r>
+      <m:oMath>
+        <m:r>
+          <m:t>B</m:t>
+        </m:r>
+        <m:sSub>
+          <m:e>
+            <m:r>
+              <m:t>F</m:t>
+            </m:r>
+          </m:e>
+          <m:sub>
+            <m:r>
+              <m:t>01</m:t>
+            </m:r>
+          </m:sub>
+        </m:sSub>
+      </m:oMath>
+      <w:r>
+        <w:t xml:space="preserve"> </w:t>
+      </w:r>
+      <w:r>
+        <w:t xml:space="preserve">= 2.7, and for RT,</w:t>
+      </w:r>
+      <w:r>
+        <w:t xml:space="preserve"> </w:t>
+      </w:r>
+      <m:oMath>
+        <m:r>
+          <m:t>B</m:t>
+        </m:r>
+        <m:sSub>
+          <m:e>
+            <m:r>
+              <m:t>F</m:t>
+            </m:r>
+          </m:e>
+          <m:sub>
+            <m:r>
+              <m:t>01</m:t>
+            </m:r>
+          </m:sub>
+        </m:sSub>
+      </m:oMath>
+      <w:r>
+        <w:t xml:space="preserve"> </w:t>
+      </w:r>
+      <w:r>
+        <w:t xml:space="preserve">= 1.21.</w:t>
+      </w:r>
+    </w:p>
+    <w:p>
+      <w:pPr>
+        <w:pStyle w:val="BodyText"/>
+      </w:pPr>
+      <w:r>
+        <w:t xml:space="preserve">Participants also did not show above chance performance for remembering in which room type a cue object was presented in (</w:t>
+      </w:r>
+      <m:oMath>
+        <m:r>
+          <m:t>B</m:t>
+        </m:r>
+        <m:sSub>
+          <m:e>
+            <m:r>
+              <m:t>F</m:t>
+            </m:r>
+          </m:e>
+          <m:sub>
+            <m:r>
+              <m:t>01</m:t>
+            </m:r>
+          </m:sub>
+        </m:sSub>
+      </m:oMath>
+      <w:r>
+        <w:t xml:space="preserve"> </w:t>
+      </w:r>
+      <w:r>
+        <w:t xml:space="preserve">= 5.07). However, there was weak evidence that participants did remember on which table type a cue object was presented (</w:t>
+      </w:r>
+      <m:oMath>
+        <m:r>
+          <m:t>B</m:t>
+        </m:r>
+        <m:sSub>
+          <m:e>
+            <m:r>
+              <m:t>F</m:t>
+            </m:r>
+          </m:e>
+          <m:sub>
+            <m:r>
+              <m:t>10</m:t>
+            </m:r>
+          </m:sub>
+        </m:sSub>
+      </m:oMath>
+      <w:r>
+        <w:t xml:space="preserve"> </w:t>
+      </w:r>
+      <w:r>
+        <w:t xml:space="preserve">= 1.29).</w:t>
+      </w:r>
+    </w:p>
+    <w:p>
+      <w:pPr>
+        <w:pStyle w:val="Heading4"/>
+      </w:pPr>
+      <w:bookmarkStart w:id="37" w:name="discussion"/>
+      <w:r>
+        <w:t xml:space="preserve">Discussion</w:t>
+      </w:r>
+      <w:bookmarkEnd w:id="37"/>
+    </w:p>
+    <w:p>
+      <w:pPr>
+        <w:pStyle w:val="FirstParagraph"/>
+      </w:pPr>
+      <w:r>
+        <w:t xml:space="preserve">In contrast to my expectations, I did not find boundary effect for either room type. After consultation in a lab meeting, I considered whether the question</w:t>
+      </w:r>
+      <w:r>
+        <w:t xml:space="preserve"> </w:t>
+      </w:r>
+      <w:r>
+        <w:t xml:space="preserve">“</w:t>
+      </w:r>
+      <w:r>
+        <w:t xml:space="preserve">What came before this object?</w:t>
+      </w:r>
+      <w:r>
+        <w:t xml:space="preserve">”</w:t>
+      </w:r>
+      <w:r>
+        <w:t xml:space="preserve"> </w:t>
+      </w:r>
+      <w:r>
+        <w:t xml:space="preserve">could be interpreted in a way that participants thought that both objects that appeared before the cue object (i.e. the target as well as one of the foils) would be a valid answer.</w:t>
+      </w:r>
+    </w:p>
+    <w:p>
+      <w:pPr>
+        <w:pStyle w:val="BodyText"/>
+      </w:pPr>
+      <w:r>
+        <w:t xml:space="preserve">Another notable concern was that memory performance was not above chance, which might have been another reason why I did not fnd the boundary effect.</w:t>
+      </w:r>
+    </w:p>
+    <w:p>
+      <w:pPr>
+        <w:pStyle w:val="Heading3"/>
+      </w:pPr>
+      <w:bookmarkStart w:id="38" w:name="batch-2"/>
+      <w:r>
+        <w:t xml:space="preserve">Batch 2</w:t>
+      </w:r>
+      <w:bookmarkEnd w:id="38"/>
+    </w:p>
+    <w:p>
+      <w:pPr>
+        <w:pStyle w:val="Heading3"/>
+      </w:pPr>
+      <w:bookmarkStart w:id="39" w:name="batch-3"/>
+      <w:r>
+        <w:t xml:space="preserve">Batch 3</w:t>
+      </w:r>
+      <w:bookmarkEnd w:id="39"/>
+    </w:p>
+    <w:p>
+      <w:pPr>
+        <w:pStyle w:val="Heading1"/>
+      </w:pPr>
+      <w:bookmarkStart w:id="40" w:name="experiment-2"/>
+      <w:r>
+        <w:t xml:space="preserve">Experiment 2</w:t>
+      </w:r>
+      <w:bookmarkEnd w:id="40"/>
+    </w:p>
+    <w:p>
+      <w:pPr>
+        <w:pStyle w:val="Heading1"/>
+      </w:pPr>
+      <w:bookmarkStart w:id="41" w:name="experiment-3"/>
+      <w:r>
+        <w:t xml:space="preserve">Experiment 3</w:t>
+      </w:r>
+      <w:bookmarkEnd w:id="41"/>
+    </w:p>
+    <w:p>
+      <w:pPr>
+        <w:pStyle w:val="Heading1"/>
+      </w:pPr>
+      <w:bookmarkStart w:id="42" w:name="general-discussion"/>
+      <w:r>
+        <w:t xml:space="preserve">General discussion</w:t>
+      </w:r>
+      <w:bookmarkEnd w:id="42"/>
     </w:p>
     <w:p>
       <w:pPr>
         <w:pStyle w:val="Heading2"/>
       </w:pPr>
-      <w:bookmarkStart w:id="23" w:name="batch-2"/>
-      <w:r>
-        <w:t xml:space="preserve">Batch 2</w:t>
-      </w:r>
-      <w:bookmarkEnd w:id="23"/>
-    </w:p>
-    <w:p>
-      <w:pPr>
-        <w:pStyle w:val="Heading2"/>
-      </w:pPr>
-      <w:bookmarkStart w:id="24" w:name="batch-3"/>
-      <w:r>
-        <w:t xml:space="preserve">Batch 3</w:t>
-      </w:r>
-      <w:bookmarkEnd w:id="24"/>
-    </w:p>
-    <w:p>
-      <w:pPr>
-        <w:pStyle w:val="Heading1"/>
-      </w:pPr>
-      <w:bookmarkStart w:id="25" w:name="experiment-2"/>
-      <w:r>
-        <w:t xml:space="preserve">Experiment 2</w:t>
-      </w:r>
-      <w:bookmarkEnd w:id="25"/>
-    </w:p>
-    <w:p>
-      <w:pPr>
-        <w:pStyle w:val="Heading1"/>
-      </w:pPr>
-      <w:bookmarkStart w:id="26" w:name="experiment-3"/>
-      <w:r>
-        <w:t xml:space="preserve">Experiment 3</w:t>
-      </w:r>
-      <w:bookmarkEnd w:id="26"/>
-    </w:p>
-    <w:p>
-      <w:pPr>
-        <w:pStyle w:val="Heading1"/>
-      </w:pPr>
-      <w:bookmarkStart w:id="27" w:name="general-discussion"/>
-      <w:r>
-        <w:t xml:space="preserve">General discussion</w:t>
-      </w:r>
-      <w:bookmarkEnd w:id="27"/>
+      <w:bookmarkStart w:id="43" w:name="potential-reason-for-the-null-effect"/>
+      <w:r>
+        <w:t xml:space="preserve">Potential reason for the null effect</w:t>
+      </w:r>
+      <w:bookmarkEnd w:id="43"/>
+    </w:p>
+    <w:p>
+      <w:pPr>
+        <w:pStyle w:val="FirstParagraph"/>
+      </w:pPr>
+      <w:r>
+        <w:t xml:space="preserve">There, the rooms were also arranged so that they formed a closed circle, in our experiment the rooms were arranged so that they all laid on a linear track. These are potential factors that could explain differences in the results.</w:t>
+      </w:r>
     </w:p>
     <w:sectPr/>
   </w:body>

</xml_diff>

<commit_message>
Update sequential design analysis plots
</commit_message>
<xml_diff>
--- a/chapter_boundaryVR.docx
+++ b/chapter_boundaryVR.docx
@@ -1950,158 +1950,6 @@
     </w:p>
     <w:p>
       <w:pPr>
-        <w:pStyle w:val="Compact"/>
-      </w:pPr>
-      <w:r>
-        <w:t xml:space="preserve">Table 10: Results of simulation for null effect</w:t>
-      </w:r>
-    </w:p>
-    <w:p>
-      <w:pPr>
-        <w:pStyle w:val="Compact"/>
-      </w:pPr>
-      <w:r>
-        <w:t xml:space="preserve">Support</w:t>
-      </w:r>
-    </w:p>
-    <w:p>
-      <w:pPr>
-        <w:pStyle w:val="Compact"/>
-      </w:pPr>
-      <w:r>
-        <w:t xml:space="preserve">Percent</w:t>
-      </w:r>
-    </w:p>
-    <w:p>
-      <w:pPr>
-        <w:pStyle w:val="Compact"/>
-      </w:pPr>
-      <w:r>
-        <w:t xml:space="preserve">&gt; 10</w:t>
-      </w:r>
-    </w:p>
-    <w:p>
-      <w:pPr>
-        <w:pStyle w:val="Compact"/>
-      </w:pPr>
-      <w:r>
-        <w:t xml:space="preserve">0.0139</w:t>
-      </w:r>
-    </w:p>
-    <w:p>
-      <w:pPr>
-        <w:pStyle w:val="Compact"/>
-      </w:pPr>
-      <w:r>
-        <w:t xml:space="preserve">&gt; 6</w:t>
-      </w:r>
-    </w:p>
-    <w:p>
-      <w:pPr>
-        <w:pStyle w:val="Compact"/>
-      </w:pPr>
-      <w:r>
-        <w:t xml:space="preserve">0.0162</w:t>
-      </w:r>
-    </w:p>
-    <w:p>
-      <w:pPr>
-        <w:pStyle w:val="Compact"/>
-      </w:pPr>
-      <w:r>
-        <w:t xml:space="preserve">&gt; 3</w:t>
-      </w:r>
-    </w:p>
-    <w:p>
-      <w:pPr>
-        <w:pStyle w:val="Compact"/>
-      </w:pPr>
-      <w:r>
-        <w:t xml:space="preserve">0.0059</w:t>
-      </w:r>
-    </w:p>
-    <w:p>
-      <w:pPr>
-        <w:pStyle w:val="Compact"/>
-      </w:pPr>
-      <w:r>
-        <w:t xml:space="preserve">&gt; 1</w:t>
-      </w:r>
-    </w:p>
-    <w:p>
-      <w:pPr>
-        <w:pStyle w:val="Compact"/>
-      </w:pPr>
-      <w:r>
-        <w:t xml:space="preserve">0.0389</w:t>
-      </w:r>
-    </w:p>
-    <w:p>
-      <w:pPr>
-        <w:pStyle w:val="Compact"/>
-      </w:pPr>
-      <w:r>
-        <w:t xml:space="preserve">&lt; 1</w:t>
-      </w:r>
-    </w:p>
-    <w:p>
-      <w:pPr>
-        <w:pStyle w:val="Compact"/>
-      </w:pPr>
-      <w:r>
-        <w:t xml:space="preserve">0.1547</w:t>
-      </w:r>
-    </w:p>
-    <w:p>
-      <w:pPr>
-        <w:pStyle w:val="Compact"/>
-      </w:pPr>
-      <w:r>
-        <w:t xml:space="preserve">&lt; 1/3</w:t>
-      </w:r>
-    </w:p>
-    <w:p>
-      <w:pPr>
-        <w:pStyle w:val="Compact"/>
-      </w:pPr>
-      <w:r>
-        <w:t xml:space="preserve">0.1871</w:t>
-      </w:r>
-    </w:p>
-    <w:p>
-      <w:pPr>
-        <w:pStyle w:val="Compact"/>
-      </w:pPr>
-      <w:r>
-        <w:t xml:space="preserve">&lt; 1/6</w:t>
-      </w:r>
-    </w:p>
-    <w:p>
-      <w:pPr>
-        <w:pStyle w:val="Compact"/>
-      </w:pPr>
-      <w:r>
-        <w:t xml:space="preserve">0.5742</w:t>
-      </w:r>
-    </w:p>
-    <w:p>
-      <w:pPr>
-        <w:pStyle w:val="Compact"/>
-      </w:pPr>
-      <w:r>
-        <w:t xml:space="preserve">&lt; 1/10</w:t>
-      </w:r>
-    </w:p>
-    <w:p>
-      <w:pPr>
-        <w:pStyle w:val="Compact"/>
-      </w:pPr>
-      <w:r>
-        <w:t xml:space="preserve">0.0091</w:t>
-      </w:r>
-    </w:p>
-    <w:p>
-      <w:pPr>
         <w:pStyle w:val="Heading3"/>
       </w:pPr>
       <w:bookmarkStart w:id="55" w:name="X38bff84c4db2362fc223095b9c8a7933db64527"/>
@@ -2159,158 +2007,6 @@
     </w:p>
     <w:p>
       <w:pPr>
-        <w:pStyle w:val="Compact"/>
-      </w:pPr>
-      <w:r>
-        <w:t xml:space="preserve">Table 11: Results of simulation for effect size similar to open-plane room (within vs. across)</w:t>
-      </w:r>
-    </w:p>
-    <w:p>
-      <w:pPr>
-        <w:pStyle w:val="Compact"/>
-      </w:pPr>
-      <w:r>
-        <w:t xml:space="preserve">Support</w:t>
-      </w:r>
-    </w:p>
-    <w:p>
-      <w:pPr>
-        <w:pStyle w:val="Compact"/>
-      </w:pPr>
-      <w:r>
-        <w:t xml:space="preserve">Percent</w:t>
-      </w:r>
-    </w:p>
-    <w:p>
-      <w:pPr>
-        <w:pStyle w:val="Compact"/>
-      </w:pPr>
-      <w:r>
-        <w:t xml:space="preserve">&gt; 10</w:t>
-      </w:r>
-    </w:p>
-    <w:p>
-      <w:pPr>
-        <w:pStyle w:val="Compact"/>
-      </w:pPr>
-      <w:r>
-        <w:t xml:space="preserve">0.3258</w:t>
-      </w:r>
-    </w:p>
-    <w:p>
-      <w:pPr>
-        <w:pStyle w:val="Compact"/>
-      </w:pPr>
-      <w:r>
-        <w:t xml:space="preserve">&gt; 6</w:t>
-      </w:r>
-    </w:p>
-    <w:p>
-      <w:pPr>
-        <w:pStyle w:val="Compact"/>
-      </w:pPr>
-      <w:r>
-        <w:t xml:space="preserve">0.3063</w:t>
-      </w:r>
-    </w:p>
-    <w:p>
-      <w:pPr>
-        <w:pStyle w:val="Compact"/>
-      </w:pPr>
-      <w:r>
-        <w:t xml:space="preserve">&gt; 3</w:t>
-      </w:r>
-    </w:p>
-    <w:p>
-      <w:pPr>
-        <w:pStyle w:val="Compact"/>
-      </w:pPr>
-      <w:r>
-        <w:t xml:space="preserve">0.0762</w:t>
-      </w:r>
-    </w:p>
-    <w:p>
-      <w:pPr>
-        <w:pStyle w:val="Compact"/>
-      </w:pPr>
-      <w:r>
-        <w:t xml:space="preserve">&gt; 1</w:t>
-      </w:r>
-    </w:p>
-    <w:p>
-      <w:pPr>
-        <w:pStyle w:val="Compact"/>
-      </w:pPr>
-      <w:r>
-        <w:t xml:space="preserve">0.1525</w:t>
-      </w:r>
-    </w:p>
-    <w:p>
-      <w:pPr>
-        <w:pStyle w:val="Compact"/>
-      </w:pPr>
-      <w:r>
-        <w:t xml:space="preserve">&lt; 1</w:t>
-      </w:r>
-    </w:p>
-    <w:p>
-      <w:pPr>
-        <w:pStyle w:val="Compact"/>
-      </w:pPr>
-      <w:r>
-        <w:t xml:space="preserve">0.1010</w:t>
-      </w:r>
-    </w:p>
-    <w:p>
-      <w:pPr>
-        <w:pStyle w:val="Compact"/>
-      </w:pPr>
-      <w:r>
-        <w:t xml:space="preserve">&lt; 1/3</w:t>
-      </w:r>
-    </w:p>
-    <w:p>
-      <w:pPr>
-        <w:pStyle w:val="Compact"/>
-      </w:pPr>
-      <w:r>
-        <w:t xml:space="preserve">0.0165</w:t>
-      </w:r>
-    </w:p>
-    <w:p>
-      <w:pPr>
-        <w:pStyle w:val="Compact"/>
-      </w:pPr>
-      <w:r>
-        <w:t xml:space="preserve">&lt; 1/6</w:t>
-      </w:r>
-    </w:p>
-    <w:p>
-      <w:pPr>
-        <w:pStyle w:val="Compact"/>
-      </w:pPr>
-      <w:r>
-        <w:t xml:space="preserve">0.0216</w:t>
-      </w:r>
-    </w:p>
-    <w:p>
-      <w:pPr>
-        <w:pStyle w:val="Compact"/>
-      </w:pPr>
-      <w:r>
-        <w:t xml:space="preserve">&lt; 1/10</w:t>
-      </w:r>
-    </w:p>
-    <w:p>
-      <w:pPr>
-        <w:pStyle w:val="Compact"/>
-      </w:pPr>
-      <w:r>
-        <w:t xml:space="preserve">0.0001</w:t>
-      </w:r>
-    </w:p>
-    <w:p>
-      <w:pPr>
         <w:pStyle w:val="Heading3"/>
       </w:pPr>
       <w:bookmarkStart w:id="57" w:name="X7f14ff6187dd6cddb4208eb549b34706693b770"/>
@@ -2368,367 +2064,7 @@
     </w:p>
     <w:p>
       <w:pPr>
-        <w:pStyle w:val="Compact"/>
-      </w:pPr>
-      <w:r>
-        <w:t xml:space="preserve">Table 12: Results of simulation for effect size similar to m-shaped room (within vs. across)</w:t>
-      </w:r>
-    </w:p>
-    <w:p>
-      <w:pPr>
-        <w:pStyle w:val="Compact"/>
-      </w:pPr>
-      <w:r>
-        <w:t xml:space="preserve">Support</w:t>
-      </w:r>
-    </w:p>
-    <w:p>
-      <w:pPr>
-        <w:pStyle w:val="Compact"/>
-      </w:pPr>
-      <w:r>
-        <w:t xml:space="preserve">Percent</w:t>
-      </w:r>
-    </w:p>
-    <w:p>
-      <w:pPr>
-        <w:pStyle w:val="Compact"/>
-      </w:pPr>
-      <w:r>
-        <w:t xml:space="preserve">&gt; 10</w:t>
-      </w:r>
-    </w:p>
-    <w:p>
-      <w:pPr>
-        <w:pStyle w:val="Compact"/>
-      </w:pPr>
-      <w:r>
-        <w:t xml:space="preserve">0.6871</w:t>
-      </w:r>
-    </w:p>
-    <w:p>
-      <w:pPr>
-        <w:pStyle w:val="Compact"/>
-      </w:pPr>
-      <w:r>
-        <w:t xml:space="preserve">&gt; 6</w:t>
-      </w:r>
-    </w:p>
-    <w:p>
-      <w:pPr>
-        <w:pStyle w:val="Compact"/>
-      </w:pPr>
-      <w:r>
-        <w:t xml:space="preserve">0.2992</w:t>
-      </w:r>
-    </w:p>
-    <w:p>
-      <w:pPr>
-        <w:pStyle w:val="Compact"/>
-      </w:pPr>
-      <w:r>
-        <w:t xml:space="preserve">&gt; 3</w:t>
-      </w:r>
-    </w:p>
-    <w:p>
-      <w:pPr>
-        <w:pStyle w:val="Compact"/>
-      </w:pPr>
-      <w:r>
-        <w:t xml:space="preserve">0.0065</w:t>
-      </w:r>
-    </w:p>
-    <w:p>
-      <w:pPr>
-        <w:pStyle w:val="Compact"/>
-      </w:pPr>
-      <w:r>
-        <w:t xml:space="preserve">&gt; 1</w:t>
-      </w:r>
-    </w:p>
-    <w:p>
-      <w:pPr>
-        <w:pStyle w:val="Compact"/>
-      </w:pPr>
-      <w:r>
-        <w:t xml:space="preserve">0.0064</w:t>
-      </w:r>
-    </w:p>
-    <w:p>
-      <w:pPr>
-        <w:pStyle w:val="Compact"/>
-      </w:pPr>
-      <w:r>
-        <w:t xml:space="preserve">&lt; 1</w:t>
-      </w:r>
-    </w:p>
-    <w:p>
-      <w:pPr>
-        <w:pStyle w:val="Compact"/>
-      </w:pPr>
-      <w:r>
-        <w:t xml:space="preserve">0.0006</w:t>
-      </w:r>
-    </w:p>
-    <w:p>
-      <w:pPr>
-        <w:pStyle w:val="Compact"/>
-      </w:pPr>
-      <w:r>
-        <w:t xml:space="preserve">&lt; 1/3</w:t>
-      </w:r>
-    </w:p>
-    <w:p>
-      <w:pPr>
-        <w:pStyle w:val="Compact"/>
-      </w:pPr>
-      <w:r>
-        <w:t xml:space="preserve">0.0000</w:t>
-      </w:r>
-    </w:p>
-    <w:p>
-      <w:pPr>
-        <w:pStyle w:val="Compact"/>
-      </w:pPr>
-      <w:r>
-        <w:t xml:space="preserve">&lt; 1/6</w:t>
-      </w:r>
-    </w:p>
-    <w:p>
-      <w:pPr>
-        <w:pStyle w:val="Compact"/>
-      </w:pPr>
-      <w:r>
-        <w:t xml:space="preserve">0.0002</w:t>
-      </w:r>
-    </w:p>
-    <w:p>
-      <w:pPr>
-        <w:pStyle w:val="Compact"/>
-      </w:pPr>
-      <w:r>
-        <w:t xml:space="preserve">&lt; 1/10</w:t>
-      </w:r>
-    </w:p>
-    <w:p>
-      <w:pPr>
-        <w:pStyle w:val="Compact"/>
-      </w:pPr>
-      <w:r>
-        <w:t xml:space="preserve">0.0000</w:t>
-      </w:r>
-    </w:p>
-    <w:p>
-      <w:pPr>
-        <w:pStyle w:val="Heading3"/>
-      </w:pPr>
-      <w:bookmarkStart w:id="59" w:name="summary"/>
-      <w:r>
-        <w:t xml:space="preserve">Summary</w:t>
-      </w:r>
-      <w:bookmarkEnd w:id="59"/>
-    </w:p>
-    <w:p>
-      <w:pPr>
-        <w:pStyle w:val="Compact"/>
-      </w:pPr>
-      <w:r>
-        <w:t xml:space="preserve">Table 13: Summary of design analysis simulation.</w:t>
-      </w:r>
-    </w:p>
-    <w:p>
-      <w:pPr>
-        <w:pStyle w:val="Compact"/>
-      </w:pPr>
-      <w:r>
-        <w:t xml:space="preserve">Effect size</w:t>
-      </w:r>
-    </w:p>
-    <w:p>
-      <w:pPr>
-        <w:pStyle w:val="Compact"/>
-      </w:pPr>
-      <w:r>
-        <w:t xml:space="preserve">Median sample size</w:t>
-      </w:r>
-    </w:p>
-    <w:p>
-      <w:pPr>
-        <w:pStyle w:val="Compact"/>
-      </w:pPr>
-      <w:r>
-        <w:t xml:space="preserve">Evidence rate</w:t>
-      </w:r>
-    </w:p>
-    <w:p>
-      <w:pPr>
-        <w:pStyle w:val="Compact"/>
-      </w:pPr>
-      <w:r>
-        <w:t xml:space="preserve">Misleading evidence rate</w:t>
-      </w:r>
-    </w:p>
-    <w:p>
-      <w:pPr>
-        <w:pStyle w:val="Compact"/>
-      </w:pPr>
-      <w:r>
-        <w:t xml:space="preserve">d = 0.00</w:t>
-      </w:r>
-    </w:p>
-    <w:p>
-      <w:pPr>
-        <w:pStyle w:val="Compact"/>
-      </w:pPr>
-      <w:r>
-        <w:t xml:space="preserve">28</w:t>
-      </w:r>
-    </w:p>
-    <w:p>
-      <w:pPr>
-        <w:pStyle w:val="Compact"/>
-      </w:pPr>
-      <w:r>
-        <w:t xml:space="preserve">0.5833</w:t>
-      </w:r>
-    </w:p>
-    <w:p>
-      <w:pPr>
-        <w:pStyle w:val="Compact"/>
-      </w:pPr>
-      <w:r>
-        <w:t xml:space="preserve">0.0301</w:t>
-      </w:r>
-    </w:p>
-    <w:p>
-      <w:pPr>
-        <w:pStyle w:val="Compact"/>
-      </w:pPr>
-      <w:r>
-        <w:t xml:space="preserve">d = 0.44</w:t>
-      </w:r>
-    </w:p>
-    <w:p>
-      <w:pPr>
-        <w:pStyle w:val="Compact"/>
-      </w:pPr>
-      <w:r>
-        <w:t xml:space="preserve">28</w:t>
-      </w:r>
-    </w:p>
-    <w:p>
-      <w:pPr>
-        <w:pStyle w:val="Compact"/>
-      </w:pPr>
-      <w:r>
-        <w:t xml:space="preserve">0.6321</w:t>
-      </w:r>
-    </w:p>
-    <w:p>
-      <w:pPr>
-        <w:pStyle w:val="Compact"/>
-      </w:pPr>
-      <w:r>
-        <w:t xml:space="preserve">0.0217</w:t>
-      </w:r>
-    </w:p>
-    <w:p>
-      <w:pPr>
-        <w:pStyle w:val="Compact"/>
-      </w:pPr>
-      <w:r>
-        <w:t xml:space="preserve">d = 0.78</w:t>
-      </w:r>
-    </w:p>
-    <w:p>
-      <w:pPr>
-        <w:pStyle w:val="Compact"/>
-      </w:pPr>
-      <w:r>
-        <w:t xml:space="preserve">12</w:t>
-      </w:r>
-    </w:p>
-    <w:p>
-      <w:pPr>
-        <w:pStyle w:val="Compact"/>
-      </w:pPr>
-      <w:r>
-        <w:t xml:space="preserve">0.9863</w:t>
-      </w:r>
-    </w:p>
-    <w:p>
-      <w:pPr>
-        <w:pStyle w:val="Compact"/>
-      </w:pPr>
-      <w:r>
-        <w:t xml:space="preserve">0.0002</w:t>
-      </w:r>
-    </w:p>
-    <w:p>
-      <w:pPr>
         <w:pStyle w:val="BodyText"/>
-      </w:pPr>
-      <w:r>
-        <w:t xml:space="preserve">In sum with exception of the third simulation, the evidence rate is not very high being around 60%. In contrast, the rate of misleading evidence was low throughout (&lt;= 0.03). Since, the actual maximal sample size was increased after this simulation, I decided go ahead despite the relatively low evidence rate considering that I might not need a sample size of 36 for the M-room, so that I could use the remaining resources for the O-rooms.</w:t>
-      </w:r>
-    </w:p>
-    <w:p>
-      <w:pPr>
-        <w:pStyle w:val="Heading2"/>
-      </w:pPr>
-      <w:bookmarkStart w:id="60" w:name="planned-analysis"/>
-      <w:r>
-        <w:t xml:space="preserve">Planned analysis</w:t>
-      </w:r>
-      <w:bookmarkEnd w:id="60"/>
-    </w:p>
-    <w:p>
-      <w:pPr>
-        <w:pStyle w:val="FirstParagraph"/>
-      </w:pPr>
-      <w:r>
-        <w:t xml:space="preserve">The main planned analysis was a paired t-test between within and across room associations for both room types on arcsince transformed accuracy data of the first block. I will used directional t-tests as I expect within room associations to be better than across room associations. I restricted this analysis to data from the first block because of the possibility that the second block would not yield an effect due to interference from the first block.</w:t>
-      </w:r>
-    </w:p>
-    <w:p>
-      <w:pPr>
-        <w:pStyle w:val="BodyText"/>
-      </w:pPr>
-      <w:r>
-        <w:t xml:space="preserve">As additional analyses we plan to run a Bayesian ANOVA with with factors boundary (within vs across), question (Which object came before? vs. Which object came after?) and block (Block 1 and Block 2). The aim of this analysis is to find whether this is the case. In case, we find no modulation, we will also include data . Furthermore, we will run another ANOVA with boundary and room type as factors to investigate whether the boundary effect (if existing) is stronger comparing both room times. Since, this involves are between subject comparison that is not directional, we might not have sample size that is big enough. Therefore, we do not make this part of our stopping rule.</w:t>
-      </w:r>
-    </w:p>
-    <w:p>
-      <w:pPr>
-        <w:pStyle w:val="Heading2"/>
-      </w:pPr>
-      <w:bookmarkStart w:id="61" w:name="sample-3"/>
-      <w:r>
-        <w:t xml:space="preserve">Sample</w:t>
-      </w:r>
-      <w:bookmarkEnd w:id="61"/>
-    </w:p>
-    <w:p>
-      <w:pPr>
-        <w:pStyle w:val="FirstParagraph"/>
-      </w:pPr>
-      <w:r>
-        <w:t xml:space="preserve">In total, 16 participants (7 female and 9 male) recruited through prolific completed this version of the experiment. Their age was M = 27.86 (SD = 10.08) years.</w:t>
-      </w:r>
-    </w:p>
-    <w:p>
-      <w:pPr>
-        <w:pStyle w:val="Heading2"/>
-      </w:pPr>
-      <w:bookmarkStart w:id="62" w:name="results-3"/>
-      <w:r>
-        <w:t xml:space="preserve">Results</w:t>
-      </w:r>
-      <w:bookmarkEnd w:id="62"/>
-    </w:p>
-    <w:p>
-      <w:pPr>
-        <w:pStyle w:val="FirstParagraph"/>
       </w:pPr>
       <w:r>
         <w:drawing>
@@ -2740,13 +2076,13 @@
               <a:graphicData uri="http://schemas.openxmlformats.org/drawingml/2006/picture">
                 <pic:pic>
                   <pic:nvPicPr>
-                    <pic:cNvPr descr="chapter_boundaryVR_files/figure-docx/exp2_plot1-1.png" id="0" name="Picture"/>
+                    <pic:cNvPr descr="chapter_boundaryVR_files/figure-docx/plot_in_1_figure-1.png" id="0" name="Picture"/>
                     <pic:cNvPicPr>
                       <a:picLocks noChangeArrowheads="1" noChangeAspect="1"/>
                     </pic:cNvPicPr>
                   </pic:nvPicPr>
                   <pic:blipFill>
-                    <a:blip r:embed="rId63"/>
+                    <a:blip r:embed="rId59"/>
                     <a:stretch>
                       <a:fillRect/>
                     </a:stretch>
@@ -2775,62 +2111,174 @@
     </w:p>
     <w:p>
       <w:pPr>
+        <w:pStyle w:val="Heading3"/>
+      </w:pPr>
+      <w:bookmarkStart w:id="60" w:name="summary"/>
+      <w:r>
+        <w:t xml:space="preserve">Summary</w:t>
+      </w:r>
+      <w:bookmarkEnd w:id="60"/>
+    </w:p>
+    <w:p>
+      <w:pPr>
+        <w:pStyle w:val="Compact"/>
+      </w:pPr>
+      <w:r>
+        <w:t xml:space="preserve">Table 13: Summary of design analysis simulation.</w:t>
+      </w:r>
+    </w:p>
+    <w:p>
+      <w:pPr>
+        <w:pStyle w:val="Compact"/>
+      </w:pPr>
+      <w:r>
+        <w:t xml:space="preserve">Effect size</w:t>
+      </w:r>
+    </w:p>
+    <w:p>
+      <w:pPr>
+        <w:pStyle w:val="Compact"/>
+      </w:pPr>
+      <w:r>
+        <w:t xml:space="preserve">Median sample size</w:t>
+      </w:r>
+    </w:p>
+    <w:p>
+      <w:pPr>
+        <w:pStyle w:val="Compact"/>
+      </w:pPr>
+      <w:r>
+        <w:t xml:space="preserve">Evidence rate</w:t>
+      </w:r>
+    </w:p>
+    <w:p>
+      <w:pPr>
+        <w:pStyle w:val="Compact"/>
+      </w:pPr>
+      <w:r>
+        <w:t xml:space="preserve">Misleading evidence rate</w:t>
+      </w:r>
+    </w:p>
+    <w:p>
+      <w:pPr>
+        <w:pStyle w:val="Compact"/>
+      </w:pPr>
+      <w:r>
+        <w:t xml:space="preserve">d = 0.00</w:t>
+      </w:r>
+    </w:p>
+    <w:p>
+      <w:pPr>
+        <w:pStyle w:val="Compact"/>
+      </w:pPr>
+      <w:r>
+        <w:t xml:space="preserve">28</w:t>
+      </w:r>
+    </w:p>
+    <w:p>
+      <w:pPr>
+        <w:pStyle w:val="Compact"/>
+      </w:pPr>
+      <w:r>
+        <w:t xml:space="preserve">0.5833</w:t>
+      </w:r>
+    </w:p>
+    <w:p>
+      <w:pPr>
+        <w:pStyle w:val="Compact"/>
+      </w:pPr>
+      <w:r>
+        <w:t xml:space="preserve">0.0301</w:t>
+      </w:r>
+    </w:p>
+    <w:p>
+      <w:pPr>
+        <w:pStyle w:val="Compact"/>
+      </w:pPr>
+      <w:r>
+        <w:t xml:space="preserve">d = 0.44</w:t>
+      </w:r>
+    </w:p>
+    <w:p>
+      <w:pPr>
+        <w:pStyle w:val="Compact"/>
+      </w:pPr>
+      <w:r>
+        <w:t xml:space="preserve">28</w:t>
+      </w:r>
+    </w:p>
+    <w:p>
+      <w:pPr>
+        <w:pStyle w:val="Compact"/>
+      </w:pPr>
+      <w:r>
+        <w:t xml:space="preserve">0.6321</w:t>
+      </w:r>
+    </w:p>
+    <w:p>
+      <w:pPr>
+        <w:pStyle w:val="Compact"/>
+      </w:pPr>
+      <w:r>
+        <w:t xml:space="preserve">0.0217</w:t>
+      </w:r>
+    </w:p>
+    <w:p>
+      <w:pPr>
+        <w:pStyle w:val="Compact"/>
+      </w:pPr>
+      <w:r>
+        <w:t xml:space="preserve">d = 0.78</w:t>
+      </w:r>
+    </w:p>
+    <w:p>
+      <w:pPr>
+        <w:pStyle w:val="Compact"/>
+      </w:pPr>
+      <w:r>
+        <w:t xml:space="preserve">12</w:t>
+      </w:r>
+    </w:p>
+    <w:p>
+      <w:pPr>
+        <w:pStyle w:val="Compact"/>
+      </w:pPr>
+      <w:r>
+        <w:t xml:space="preserve">0.9863</w:t>
+      </w:r>
+    </w:p>
+    <w:p>
+      <w:pPr>
+        <w:pStyle w:val="Compact"/>
+      </w:pPr>
+      <w:r>
+        <w:t xml:space="preserve">0.0002</w:t>
+      </w:r>
+    </w:p>
+    <w:p>
+      <w:pPr>
         <w:pStyle w:val="BodyText"/>
       </w:pPr>
       <w:r>
-        <w:t xml:space="preserve">I stopped data collection at 16, after I reached the stopping criterion. The results was evidence that there is not boundary effect for the first block for accuracy,</w:t>
-      </w:r>
-      <w:r>
-        <w:t xml:space="preserve"> </w:t>
-      </w:r>
-      <m:oMath>
-        <m:r>
-          <m:t>B</m:t>
-        </m:r>
-        <m:sSub>
-          <m:e>
-            <m:r>
-              <m:t>F</m:t>
-            </m:r>
-          </m:e>
-          <m:sub>
-            <m:r>
-              <m:t>01</m:t>
-            </m:r>
-          </m:sub>
-        </m:sSub>
-      </m:oMath>
-      <w:r>
-        <w:t xml:space="preserve"> </w:t>
-      </w:r>
-      <w:r>
-        <w:t xml:space="preserve">= 7.06. There was also no evidence that there is boundary effect for RT,</w:t>
-      </w:r>
-      <w:r>
-        <w:t xml:space="preserve"> </w:t>
-      </w:r>
-      <m:oMath>
-        <m:r>
-          <m:t>B</m:t>
-        </m:r>
-        <m:sSub>
-          <m:e>
-            <m:r>
-              <m:t>F</m:t>
-            </m:r>
-          </m:e>
-          <m:sub>
-            <m:r>
-              <m:t>01</m:t>
-            </m:r>
-          </m:sub>
-        </m:sSub>
-      </m:oMath>
-      <w:r>
-        <w:t xml:space="preserve"> </w:t>
-      </w:r>
-      <w:r>
-        <w:t xml:space="preserve">= 1.48.</w:t>
+        <w:t xml:space="preserve">In sum with exception of the third simulation, the evidence rate is not very high being around 60%. In contrast, the rate of misleading evidence was low throughout (&lt;= 0.03). Since, the actual maximal sample size was increased after this simulation, I decided go ahead despite the relatively low evidence rate considering that I might not need a sample size of 36 for the M-room, so that I could use the remaining resources for the O-rooms.</w:t>
+      </w:r>
+    </w:p>
+    <w:p>
+      <w:pPr>
+        <w:pStyle w:val="Heading2"/>
+      </w:pPr>
+      <w:bookmarkStart w:id="61" w:name="planned-analysis"/>
+      <w:r>
+        <w:t xml:space="preserve">Planned analysis</w:t>
+      </w:r>
+      <w:bookmarkEnd w:id="61"/>
+    </w:p>
+    <w:p>
+      <w:pPr>
+        <w:pStyle w:val="FirstParagraph"/>
+      </w:pPr>
+      <w:r>
+        <w:t xml:space="preserve">The main planned analysis was a paired t-test between within and across room associations for both room types on arcsince transformed accuracy data of the first block. I will used directional t-tests as I expect within room associations to be better than across room associations. I restricted this analysis to data from the first block because of the possibility that the second block would not yield an effect due to interference from the first block.</w:t>
       </w:r>
     </w:p>
     <w:p>
@@ -2838,230 +2286,40 @@
         <w:pStyle w:val="BodyText"/>
       </w:pPr>
       <w:r>
-        <w:t xml:space="preserve">This result also held true when collapsing across question type. In this case, there was also evidence against an boundary effect for accuracy,</w:t>
-      </w:r>
-      <w:r>
-        <w:t xml:space="preserve"> </w:t>
-      </w:r>
-      <m:oMath>
-        <m:r>
-          <m:t>B</m:t>
-        </m:r>
-        <m:sSub>
-          <m:e>
-            <m:r>
-              <m:t>F</m:t>
-            </m:r>
-          </m:e>
-          <m:sub>
-            <m:r>
-              <m:t>01</m:t>
-            </m:r>
-          </m:sub>
-        </m:sSub>
-      </m:oMath>
-      <w:r>
-        <w:t xml:space="preserve"> </w:t>
-      </w:r>
-      <w:r>
-        <w:t xml:space="preserve">= 7.81, and for RT,</w:t>
-      </w:r>
-      <w:r>
-        <w:t xml:space="preserve"> </w:t>
-      </w:r>
-      <m:oMath>
-        <m:r>
-          <m:t>B</m:t>
-        </m:r>
-        <m:sSub>
-          <m:e>
-            <m:r>
-              <m:t>F</m:t>
-            </m:r>
-          </m:e>
-          <m:sub>
-            <m:r>
-              <m:t>01</m:t>
-            </m:r>
-          </m:sub>
-        </m:sSub>
-      </m:oMath>
-      <w:r>
-        <w:t xml:space="preserve"> </w:t>
-      </w:r>
-      <w:r>
-        <w:t xml:space="preserve">= 2.41.</w:t>
-      </w:r>
-    </w:p>
-    <w:p>
-      <w:pPr>
-        <w:pStyle w:val="BodyText"/>
-      </w:pPr>
-      <w:r>
-        <w:t xml:space="preserve">The planned ANOVA with context, question type and block did not produce strong evidence for the presence or absence of an effect apart for the main effect of question type,</w:t>
-      </w:r>
-      <w:r>
-        <w:t xml:space="preserve"> </w:t>
-      </w:r>
-      <m:oMath>
-        <m:r>
-          <m:t>B</m:t>
-        </m:r>
-        <m:sSub>
-          <m:e>
-            <m:r>
-              <m:t>F</m:t>
-            </m:r>
-          </m:e>
-          <m:sub>
-            <m:r>
-              <m:t>10</m:t>
-            </m:r>
-          </m:sub>
-        </m:sSub>
-      </m:oMath>
-      <w:r>
-        <w:t xml:space="preserve"> </w:t>
-      </w:r>
-      <w:r>
-        <w:t xml:space="preserve">= 10.04.</w:t>
-      </w:r>
-    </w:p>
-    <w:p>
-      <w:pPr>
-        <w:pStyle w:val="BodyText"/>
-      </w:pPr>
-      <w:r>
-        <w:t xml:space="preserve">Overall, memory performance was low but above chance</w:t>
-      </w:r>
-      <w:r>
-        <w:t xml:space="preserve"> </w:t>
-      </w:r>
-      <m:oMath>
-        <m:r>
-          <m:t>B</m:t>
-        </m:r>
-        <m:sSub>
-          <m:e>
-            <m:r>
-              <m:t>F</m:t>
-            </m:r>
-          </m:e>
-          <m:sub>
-            <m:r>
-              <m:t>10</m:t>
-            </m:r>
-          </m:sub>
-        </m:sSub>
-      </m:oMath>
-      <w:r>
-        <w:t xml:space="preserve"> </w:t>
-      </w:r>
-      <w:r>
-        <w:t xml:space="preserve">= 14.68.</w:t>
+        <w:t xml:space="preserve">As additional analyses we plan to run a Bayesian ANOVA with with factors boundary (within vs across), question (Which object came before? vs. Which object came after?) and block (Block 1 and Block 2). The aim of this analysis is to find whether this is the case. In case, we find no modulation, we will also include data . Furthermore, we will run another ANOVA with boundary and room type as factors to investigate whether the boundary effect (if existing) is stronger comparing both room times. Since, this involves are between subject comparison that is not directional, we might not have sample size that is big enough. Therefore, we do not make this part of our stopping rule.</w:t>
       </w:r>
     </w:p>
     <w:p>
       <w:pPr>
         <w:pStyle w:val="Heading2"/>
       </w:pPr>
-      <w:bookmarkStart w:id="64" w:name="discussion-3"/>
-      <w:r>
-        <w:t xml:space="preserve">Discussion</w:t>
-      </w:r>
-      <w:bookmarkEnd w:id="64"/>
+      <w:bookmarkStart w:id="62" w:name="sample-3"/>
+      <w:r>
+        <w:t xml:space="preserve">Sample</w:t>
+      </w:r>
+      <w:bookmarkEnd w:id="62"/>
     </w:p>
     <w:p>
       <w:pPr>
         <w:pStyle w:val="FirstParagraph"/>
       </w:pPr>
       <w:r>
-        <w:t xml:space="preserve">Unfortunately, I again failed to provide evidence for a boundary effect for O-rooms. Possible reasons for this repeated failure might be a) that memory performance might be above chance but still too low and b) rooms might look to similar to each other.</w:t>
-      </w:r>
-    </w:p>
-    <w:p>
-      <w:pPr>
-        <w:pStyle w:val="Heading1"/>
-      </w:pPr>
-      <w:bookmarkStart w:id="65" w:name="experiment-3"/>
-      <w:r>
-        <w:t xml:space="preserve">Experiment 3</w:t>
-      </w:r>
-      <w:bookmarkEnd w:id="65"/>
+        <w:t xml:space="preserve">In total, 16 participants (7 female and 9 male) recruited through prolific completed this version of the experiment. Their age was M = 27.86 (SD = 10.08) years.</w:t>
+      </w:r>
     </w:p>
     <w:p>
       <w:pPr>
         <w:pStyle w:val="Heading2"/>
       </w:pPr>
-      <w:bookmarkStart w:id="66" w:name="changes-to-the-experiment"/>
-      <w:r>
-        <w:t xml:space="preserve">Changes to the experiment</w:t>
-      </w:r>
-      <w:bookmarkEnd w:id="66"/>
+      <w:bookmarkStart w:id="63" w:name="results-3"/>
+      <w:r>
+        <w:t xml:space="preserve">Results</w:t>
+      </w:r>
+      <w:bookmarkEnd w:id="63"/>
     </w:p>
     <w:p>
       <w:pPr>
         <w:pStyle w:val="FirstParagraph"/>
-      </w:pPr>
-      <w:r>
-        <w:t xml:space="preserve">Surprisingly, I was not able to report evidence in favour of a boundary effect for O-rooms. However directly comparing, I found that memory performance in Horner et al (2016) was slightly higher with 0.44 across experiments and than overall memory performance was in Experiment 2, which was 0.39. The main aim for Experiment 3 was there to further improve overall memory performance.</w:t>
-      </w:r>
-    </w:p>
-    <w:p>
-      <w:pPr>
-        <w:pStyle w:val="BodyText"/>
-      </w:pPr>
-      <w:r>
-        <w:t xml:space="preserve">To do this, I decided to implement three major changes a) memory encoding in Experiment 3 was intentional, b) there were two study-test cycles so that only 44 objects at a time were encoded in a block and c) rooms were made even more distinct.</w:t>
-      </w:r>
-    </w:p>
-    <w:p>
-      <w:pPr>
-        <w:pStyle w:val="BodyText"/>
-      </w:pPr>
-      <w:r>
-        <w:t xml:space="preserve">In the Experiment 1 &amp; 2, only five different wall colours and five different floor textures were used, which means a room was only unique due to the combination fo the five colours and textures. To increase the distinctiveness in Experiment 3, each floor featured a unique texture that was selected to stand out (e.g. brightly coloured tiles, noticeable carpet patterns etc.).</w:t>
-      </w:r>
-    </w:p>
-    <w:p>
-      <w:pPr>
-        <w:pStyle w:val="Heading2"/>
-      </w:pPr>
-      <w:bookmarkStart w:id="67" w:name="sample-4"/>
-      <w:r>
-        <w:t xml:space="preserve">Sample</w:t>
-      </w:r>
-      <w:bookmarkEnd w:id="67"/>
-    </w:p>
-    <w:p>
-      <w:pPr>
-        <w:pStyle w:val="FirstParagraph"/>
-      </w:pPr>
-      <w:r>
-        <w:t xml:space="preserve">In total, 49 participants (19 female and 30 male) recruited through prolific completed this version of the experiment. Their age was M = 29.21 (SD = 11.75) years.</w:t>
-      </w:r>
-    </w:p>
-    <w:p>
-      <w:pPr>
-        <w:pStyle w:val="Heading2"/>
-      </w:pPr>
-      <w:bookmarkStart w:id="68" w:name="results-4"/>
-      <w:r>
-        <w:t xml:space="preserve">Results</w:t>
-      </w:r>
-      <w:bookmarkEnd w:id="68"/>
-    </w:p>
-    <w:p>
-      <w:pPr>
-        <w:pStyle w:val="FirstParagraph"/>
-      </w:pPr>
-      <w:r>
-        <w:t xml:space="preserve">One participant was excluded by because they did not completed the task. Furthermore, average transformed (overall) accuracy was treated as an outlier if it was above/below two median absolute deviations from the median. This led to the exclusion of 6 % of the data. Leaving final sample of 46 participants.</w:t>
-      </w:r>
-    </w:p>
-    <w:p>
-      <w:pPr>
-        <w:pStyle w:val="BodyText"/>
       </w:pPr>
       <w:r>
         <w:drawing>
@@ -3073,13 +2331,13 @@
               <a:graphicData uri="http://schemas.openxmlformats.org/drawingml/2006/picture">
                 <pic:pic>
                   <pic:nvPicPr>
-                    <pic:cNvPr descr="chapter_boundaryVR_files/figure-docx/exp3_plot1-1.png" id="0" name="Picture"/>
+                    <pic:cNvPr descr="chapter_boundaryVR_files/figure-docx/exp2_plot1-1.png" id="0" name="Picture"/>
                     <pic:cNvPicPr>
                       <a:picLocks noChangeArrowheads="1" noChangeAspect="1"/>
                     </pic:cNvPicPr>
                   </pic:nvPicPr>
                   <pic:blipFill>
-                    <a:blip r:embed="rId69"/>
+                    <a:blip r:embed="rId64"/>
                     <a:stretch>
                       <a:fillRect/>
                     </a:stretch>
@@ -3111,7 +2369,7 @@
         <w:pStyle w:val="BodyText"/>
       </w:pPr>
       <w:r>
-        <w:t xml:space="preserve">The analysis revealed again no boundary effect for O-rooms both for accuracy</w:t>
+        <w:t xml:space="preserve">I stopped data collection at 16, after I reached the stopping criterion. The results was evidence that there is not boundary effect for the first block for accuracy,</w:t>
       </w:r>
       <w:r>
         <w:t xml:space="preserve"> </w:t>
@@ -3137,7 +2395,7 @@
         <w:t xml:space="preserve"> </w:t>
       </w:r>
       <w:r>
-        <w:t xml:space="preserve">= 5.44 as well as for RT</w:t>
+        <w:t xml:space="preserve">= 7.06. There was also no evidence that there is boundary effect for RT,</w:t>
       </w:r>
       <w:r>
         <w:t xml:space="preserve"> </w:t>
@@ -3163,7 +2421,7 @@
         <w:t xml:space="preserve"> </w:t>
       </w:r>
       <w:r>
-        <w:t xml:space="preserve">= 1.13.</w:t>
+        <w:t xml:space="preserve">= 1.48.</w:t>
       </w:r>
     </w:p>
     <w:p>
@@ -3171,7 +2429,7 @@
         <w:pStyle w:val="BodyText"/>
       </w:pPr>
       <w:r>
-        <w:t xml:space="preserve">This is despite the fact that average overall memory accuracy did improve as expected with 0.49 (0.26), which was clearly above chance</w:t>
+        <w:t xml:space="preserve">This result also held true when collapsing across question type. In this case, there was also evidence against an boundary effect for accuracy,</w:t>
       </w:r>
       <w:r>
         <w:t xml:space="preserve"> </w:t>
@@ -3188,7 +2446,7 @@
           </m:e>
           <m:sub>
             <m:r>
-              <m:t>10</m:t>
+              <m:t>01</m:t>
             </m:r>
           </m:sub>
         </m:sSub>
@@ -3197,6 +2455,339 @@
         <w:t xml:space="preserve"> </w:t>
       </w:r>
       <w:r>
+        <w:t xml:space="preserve">= 7.81, and for RT,</w:t>
+      </w:r>
+      <w:r>
+        <w:t xml:space="preserve"> </w:t>
+      </w:r>
+      <m:oMath>
+        <m:r>
+          <m:t>B</m:t>
+        </m:r>
+        <m:sSub>
+          <m:e>
+            <m:r>
+              <m:t>F</m:t>
+            </m:r>
+          </m:e>
+          <m:sub>
+            <m:r>
+              <m:t>01</m:t>
+            </m:r>
+          </m:sub>
+        </m:sSub>
+      </m:oMath>
+      <w:r>
+        <w:t xml:space="preserve"> </w:t>
+      </w:r>
+      <w:r>
+        <w:t xml:space="preserve">= 2.41.</w:t>
+      </w:r>
+    </w:p>
+    <w:p>
+      <w:pPr>
+        <w:pStyle w:val="BodyText"/>
+      </w:pPr>
+      <w:r>
+        <w:t xml:space="preserve">The planned ANOVA with context, question type and block did not produce strong evidence for the presence or absence of an effect apart for the main effect of question type,</w:t>
+      </w:r>
+      <w:r>
+        <w:t xml:space="preserve"> </w:t>
+      </w:r>
+      <m:oMath>
+        <m:r>
+          <m:t>B</m:t>
+        </m:r>
+        <m:sSub>
+          <m:e>
+            <m:r>
+              <m:t>F</m:t>
+            </m:r>
+          </m:e>
+          <m:sub>
+            <m:r>
+              <m:t>10</m:t>
+            </m:r>
+          </m:sub>
+        </m:sSub>
+      </m:oMath>
+      <w:r>
+        <w:t xml:space="preserve"> </w:t>
+      </w:r>
+      <w:r>
+        <w:t xml:space="preserve">= 10.04.</w:t>
+      </w:r>
+    </w:p>
+    <w:p>
+      <w:pPr>
+        <w:pStyle w:val="BodyText"/>
+      </w:pPr>
+      <w:r>
+        <w:t xml:space="preserve">Overall, memory performance was low but above chance</w:t>
+      </w:r>
+      <w:r>
+        <w:t xml:space="preserve"> </w:t>
+      </w:r>
+      <m:oMath>
+        <m:r>
+          <m:t>B</m:t>
+        </m:r>
+        <m:sSub>
+          <m:e>
+            <m:r>
+              <m:t>F</m:t>
+            </m:r>
+          </m:e>
+          <m:sub>
+            <m:r>
+              <m:t>10</m:t>
+            </m:r>
+          </m:sub>
+        </m:sSub>
+      </m:oMath>
+      <w:r>
+        <w:t xml:space="preserve"> </w:t>
+      </w:r>
+      <w:r>
+        <w:t xml:space="preserve">= 14.68.</w:t>
+      </w:r>
+    </w:p>
+    <w:p>
+      <w:pPr>
+        <w:pStyle w:val="Heading2"/>
+      </w:pPr>
+      <w:bookmarkStart w:id="65" w:name="discussion-3"/>
+      <w:r>
+        <w:t xml:space="preserve">Discussion</w:t>
+      </w:r>
+      <w:bookmarkEnd w:id="65"/>
+    </w:p>
+    <w:p>
+      <w:pPr>
+        <w:pStyle w:val="FirstParagraph"/>
+      </w:pPr>
+      <w:r>
+        <w:t xml:space="preserve">Unfortunately, I again failed to provide evidence for a boundary effect for O-rooms. Possible reasons for this repeated failure might be a) that memory performance might be above chance but still too low and b) rooms might look to similar to each other.</w:t>
+      </w:r>
+    </w:p>
+    <w:p>
+      <w:pPr>
+        <w:pStyle w:val="Heading1"/>
+      </w:pPr>
+      <w:bookmarkStart w:id="66" w:name="experiment-3"/>
+      <w:r>
+        <w:t xml:space="preserve">Experiment 3</w:t>
+      </w:r>
+      <w:bookmarkEnd w:id="66"/>
+    </w:p>
+    <w:p>
+      <w:pPr>
+        <w:pStyle w:val="Heading2"/>
+      </w:pPr>
+      <w:bookmarkStart w:id="67" w:name="changes-to-the-experiment"/>
+      <w:r>
+        <w:t xml:space="preserve">Changes to the experiment</w:t>
+      </w:r>
+      <w:bookmarkEnd w:id="67"/>
+    </w:p>
+    <w:p>
+      <w:pPr>
+        <w:pStyle w:val="FirstParagraph"/>
+      </w:pPr>
+      <w:r>
+        <w:t xml:space="preserve">Surprisingly, I was not able to report evidence in favour of a boundary effect for O-rooms. However directly comparing, I found that memory performance in Horner et al (2016) was slightly higher with 0.44 across experiments and than overall memory performance was in Experiment 2, which was 0.39. The main aim for Experiment 3 was there to further improve overall memory performance.</w:t>
+      </w:r>
+    </w:p>
+    <w:p>
+      <w:pPr>
+        <w:pStyle w:val="BodyText"/>
+      </w:pPr>
+      <w:r>
+        <w:t xml:space="preserve">To do this, I decided to implement three major changes a) memory encoding in Experiment 3 was intentional, b) there were two study-test cycles so that only 44 objects at a time were encoded in a block and c) rooms were made even more distinct.</w:t>
+      </w:r>
+    </w:p>
+    <w:p>
+      <w:pPr>
+        <w:pStyle w:val="BodyText"/>
+      </w:pPr>
+      <w:r>
+        <w:t xml:space="preserve">In the Experiment 1 &amp; 2, only five different wall colours and five different floor textures were used, which means a room was only unique due to the combination fo the five colours and textures. To increase the distinctiveness in Experiment 3, each floor featured a unique texture that was selected to stand out (e.g. brightly coloured tiles, noticeable carpet patterns etc.).</w:t>
+      </w:r>
+    </w:p>
+    <w:p>
+      <w:pPr>
+        <w:pStyle w:val="Heading2"/>
+      </w:pPr>
+      <w:bookmarkStart w:id="68" w:name="sample-4"/>
+      <w:r>
+        <w:t xml:space="preserve">Sample</w:t>
+      </w:r>
+      <w:bookmarkEnd w:id="68"/>
+    </w:p>
+    <w:p>
+      <w:pPr>
+        <w:pStyle w:val="FirstParagraph"/>
+      </w:pPr>
+      <w:r>
+        <w:t xml:space="preserve">In total, 49 participants (19 female and 30 male) recruited through prolific completed this version of the experiment. Their age was M = 29.21 (SD = 11.75) years.</w:t>
+      </w:r>
+    </w:p>
+    <w:p>
+      <w:pPr>
+        <w:pStyle w:val="Heading2"/>
+      </w:pPr>
+      <w:bookmarkStart w:id="69" w:name="results-4"/>
+      <w:r>
+        <w:t xml:space="preserve">Results</w:t>
+      </w:r>
+      <w:bookmarkEnd w:id="69"/>
+    </w:p>
+    <w:p>
+      <w:pPr>
+        <w:pStyle w:val="FirstParagraph"/>
+      </w:pPr>
+      <w:r>
+        <w:t xml:space="preserve">One participant was excluded by because they did not completed the task. Furthermore, average transformed (overall) accuracy was treated as an outlier if it was above/below two median absolute deviations from the median. This led to the exclusion of 6 % of the data. Leaving final sample of 46 participants.</w:t>
+      </w:r>
+    </w:p>
+    <w:p>
+      <w:pPr>
+        <w:pStyle w:val="BodyText"/>
+      </w:pPr>
+      <w:r>
+        <w:drawing>
+          <wp:inline>
+            <wp:extent cx="4620126" cy="3696101"/>
+            <wp:effectExtent b="0" l="0" r="0" t="0"/>
+            <wp:docPr descr="" title="" id="1" name="Picture"/>
+            <a:graphic>
+              <a:graphicData uri="http://schemas.openxmlformats.org/drawingml/2006/picture">
+                <pic:pic>
+                  <pic:nvPicPr>
+                    <pic:cNvPr descr="chapter_boundaryVR_files/figure-docx/exp3_plot1-1.png" id="0" name="Picture"/>
+                    <pic:cNvPicPr>
+                      <a:picLocks noChangeArrowheads="1" noChangeAspect="1"/>
+                    </pic:cNvPicPr>
+                  </pic:nvPicPr>
+                  <pic:blipFill>
+                    <a:blip r:embed="rId70"/>
+                    <a:stretch>
+                      <a:fillRect/>
+                    </a:stretch>
+                  </pic:blipFill>
+                  <pic:spPr bwMode="auto">
+                    <a:xfrm>
+                      <a:off x="0" y="0"/>
+                      <a:ext cx="4620126" cy="3696101"/>
+                    </a:xfrm>
+                    <a:prstGeom prst="rect">
+                      <a:avLst/>
+                    </a:prstGeom>
+                    <a:noFill/>
+                    <a:ln w="9525">
+                      <a:noFill/>
+                      <a:headEnd/>
+                      <a:tailEnd/>
+                    </a:ln>
+                  </pic:spPr>
+                </pic:pic>
+              </a:graphicData>
+            </a:graphic>
+          </wp:inline>
+        </w:drawing>
+      </w:r>
+    </w:p>
+    <w:p>
+      <w:pPr>
+        <w:pStyle w:val="BodyText"/>
+      </w:pPr>
+      <w:r>
+        <w:t xml:space="preserve">The analysis revealed again no boundary effect for O-rooms both for accuracy</w:t>
+      </w:r>
+      <w:r>
+        <w:t xml:space="preserve"> </w:t>
+      </w:r>
+      <m:oMath>
+        <m:r>
+          <m:t>B</m:t>
+        </m:r>
+        <m:sSub>
+          <m:e>
+            <m:r>
+              <m:t>F</m:t>
+            </m:r>
+          </m:e>
+          <m:sub>
+            <m:r>
+              <m:t>01</m:t>
+            </m:r>
+          </m:sub>
+        </m:sSub>
+      </m:oMath>
+      <w:r>
+        <w:t xml:space="preserve"> </w:t>
+      </w:r>
+      <w:r>
+        <w:t xml:space="preserve">= 5.44 as well as for RT</w:t>
+      </w:r>
+      <w:r>
+        <w:t xml:space="preserve"> </w:t>
+      </w:r>
+      <m:oMath>
+        <m:r>
+          <m:t>B</m:t>
+        </m:r>
+        <m:sSub>
+          <m:e>
+            <m:r>
+              <m:t>F</m:t>
+            </m:r>
+          </m:e>
+          <m:sub>
+            <m:r>
+              <m:t>01</m:t>
+            </m:r>
+          </m:sub>
+        </m:sSub>
+      </m:oMath>
+      <w:r>
+        <w:t xml:space="preserve"> </w:t>
+      </w:r>
+      <w:r>
+        <w:t xml:space="preserve">= 1.13.</w:t>
+      </w:r>
+    </w:p>
+    <w:p>
+      <w:pPr>
+        <w:pStyle w:val="BodyText"/>
+      </w:pPr>
+      <w:r>
+        <w:t xml:space="preserve">This is despite the fact that average overall memory accuracy did improve as expected with 0.49 (0.26), which was clearly above chance</w:t>
+      </w:r>
+      <w:r>
+        <w:t xml:space="preserve"> </w:t>
+      </w:r>
+      <m:oMath>
+        <m:r>
+          <m:t>B</m:t>
+        </m:r>
+        <m:sSub>
+          <m:e>
+            <m:r>
+              <m:t>F</m:t>
+            </m:r>
+          </m:e>
+          <m:sub>
+            <m:r>
+              <m:t>10</m:t>
+            </m:r>
+          </m:sub>
+        </m:sSub>
+      </m:oMath>
+      <w:r>
+        <w:t xml:space="preserve"> </w:t>
+      </w:r>
+      <w:r>
         <w:t xml:space="preserve">= 1.2367527</w:t>
       </w:r>
       <w:r>
@@ -3207,11 +2798,11 @@
       <w:pPr>
         <w:pStyle w:val="Heading2"/>
       </w:pPr>
-      <w:bookmarkStart w:id="70" w:name="discussion-4"/>
+      <w:bookmarkStart w:id="71" w:name="discussion-4"/>
       <w:r>
         <w:t xml:space="preserve">Discussion</w:t>
       </w:r>
-      <w:bookmarkEnd w:id="70"/>
+      <w:bookmarkEnd w:id="71"/>
     </w:p>
     <w:p>
       <w:pPr>
@@ -3225,11 +2816,11 @@
       <w:pPr>
         <w:pStyle w:val="Heading1"/>
       </w:pPr>
-      <w:bookmarkStart w:id="71" w:name="general-discussion"/>
+      <w:bookmarkStart w:id="72" w:name="general-discussion"/>
       <w:r>
         <w:t xml:space="preserve">General discussion</w:t>
       </w:r>
-      <w:bookmarkEnd w:id="71"/>
+      <w:bookmarkEnd w:id="72"/>
     </w:p>
     <w:p>
       <w:pPr>
@@ -3243,11 +2834,11 @@
       <w:pPr>
         <w:pStyle w:val="Heading2"/>
       </w:pPr>
-      <w:bookmarkStart w:id="72" w:name="potential-reasons-for-the-null-effect"/>
+      <w:bookmarkStart w:id="73" w:name="potential-reasons-for-the-null-effect"/>
       <w:r>
         <w:t xml:space="preserve">Potential reasons for the null effect</w:t>
       </w:r>
-      <w:bookmarkEnd w:id="72"/>
+      <w:bookmarkEnd w:id="73"/>
     </w:p>
     <w:p>
       <w:pPr>

</xml_diff>